<commit_message>
se agregan imagenes al PDF
se agregan imagenes a los PDF
</commit_message>
<xml_diff>
--- a/fase_3_1/css/PDF/tema_1.docx
+++ b/fase_3_1/css/PDF/tema_1.docx
@@ -266,75 +266,67 @@
     </w:p>
     <w:p>
       <w:pPr>
-        <w:rPr>
-          <w:rFonts w:ascii="Times New Roman" w:hAnsi="Times New Roman" w:cs="Times New Roman"/>
-          <w:lang w:val="es-MX"/>
-        </w:rPr>
-      </w:pPr>
-    </w:p>
-    <w:p>
-      <w:pPr>
-        <w:rPr>
-          <w:rFonts w:ascii="Times New Roman" w:hAnsi="Times New Roman" w:cs="Times New Roman"/>
-          <w:lang w:val="es-MX"/>
-        </w:rPr>
-      </w:pPr>
-    </w:p>
-    <w:p>
-      <w:pPr>
-        <w:rPr>
-          <w:rFonts w:ascii="Times New Roman" w:hAnsi="Times New Roman" w:cs="Times New Roman"/>
-          <w:lang w:val="es-MX"/>
-        </w:rPr>
-      </w:pPr>
-    </w:p>
-    <w:p>
-      <w:pPr>
-        <w:rPr>
-          <w:rFonts w:ascii="Times New Roman" w:hAnsi="Times New Roman" w:cs="Times New Roman"/>
-          <w:lang w:val="es-MX"/>
-        </w:rPr>
-      </w:pPr>
-    </w:p>
-    <w:p>
-      <w:pPr>
-        <w:rPr>
-          <w:rFonts w:ascii="Times New Roman" w:hAnsi="Times New Roman" w:cs="Times New Roman"/>
-          <w:lang w:val="es-MX"/>
-        </w:rPr>
-      </w:pPr>
-    </w:p>
-    <w:p>
-      <w:pPr>
-        <w:rPr>
-          <w:rFonts w:ascii="Times New Roman" w:hAnsi="Times New Roman" w:cs="Times New Roman"/>
-          <w:lang w:val="es-MX"/>
-        </w:rPr>
-      </w:pPr>
-    </w:p>
-    <w:p>
-      <w:pPr>
-        <w:rPr>
-          <w:rFonts w:ascii="Times New Roman" w:hAnsi="Times New Roman" w:cs="Times New Roman"/>
-          <w:lang w:val="es-MX"/>
-        </w:rPr>
-      </w:pPr>
-    </w:p>
-    <w:p>
-      <w:pPr>
-        <w:rPr>
-          <w:rFonts w:ascii="Times New Roman" w:hAnsi="Times New Roman" w:cs="Times New Roman"/>
-          <w:lang w:val="es-MX"/>
-        </w:rPr>
-      </w:pPr>
-    </w:p>
-    <w:p>
-      <w:pPr>
-        <w:rPr>
-          <w:rFonts w:ascii="Times New Roman" w:hAnsi="Times New Roman" w:cs="Times New Roman"/>
-          <w:lang w:val="es-MX"/>
-        </w:rPr>
-      </w:pPr>
+        <w:jc w:val="center"/>
+        <w:rPr>
+          <w:rFonts w:ascii="Times New Roman" w:hAnsi="Times New Roman" w:cs="Times New Roman"/>
+          <w:lang w:val="es-MX"/>
+        </w:rPr>
+      </w:pPr>
+      <w:r>
+        <w:rPr>
+          <w:rFonts w:ascii="Times New Roman" w:hAnsi="Times New Roman" w:cs="Times New Roman"/>
+          <w:lang w:val="es-MX"/>
+        </w:rPr>
+        <w:drawing>
+          <wp:inline distT="0" distB="0" distL="0" distR="0" wp14:anchorId="2797A462" wp14:editId="68BF47F8">
+            <wp:extent cx="3838575" cy="2247900"/>
+            <wp:effectExtent l="76200" t="76200" r="142875" b="133350"/>
+            <wp:docPr id="1" name="Imagen 1"/>
+            <wp:cNvGraphicFramePr>
+              <a:graphicFrameLocks xmlns:a="http://schemas.openxmlformats.org/drawingml/2006/main" noChangeAspect="1"/>
+            </wp:cNvGraphicFramePr>
+            <a:graphic xmlns:a="http://schemas.openxmlformats.org/drawingml/2006/main">
+              <a:graphicData uri="http://schemas.openxmlformats.org/drawingml/2006/picture">
+                <pic:pic xmlns:pic="http://schemas.openxmlformats.org/drawingml/2006/picture">
+                  <pic:nvPicPr>
+                    <pic:cNvPr id="1" name=""/>
+                    <pic:cNvPicPr/>
+                  </pic:nvPicPr>
+                  <pic:blipFill>
+                    <a:blip r:embed="rId4"/>
+                    <a:stretch>
+                      <a:fillRect/>
+                    </a:stretch>
+                  </pic:blipFill>
+                  <pic:spPr>
+                    <a:xfrm>
+                      <a:off x="0" y="0"/>
+                      <a:ext cx="3839112" cy="2248214"/>
+                    </a:xfrm>
+                    <a:prstGeom prst="rect">
+                      <a:avLst/>
+                    </a:prstGeom>
+                    <a:ln w="38100" cap="sq">
+                      <a:solidFill>
+                        <a:srgbClr val="000000"/>
+                      </a:solidFill>
+                      <a:prstDash val="solid"/>
+                      <a:miter lim="800000"/>
+                    </a:ln>
+                    <a:effectLst>
+                      <a:outerShdw blurRad="50800" dist="38100" dir="2700000" algn="tl" rotWithShape="0">
+                        <a:srgbClr val="000000">
+                          <a:alpha val="43000"/>
+                        </a:srgbClr>
+                      </a:outerShdw>
+                    </a:effectLst>
+                  </pic:spPr>
+                </pic:pic>
+              </a:graphicData>
+            </a:graphic>
+          </wp:inline>
+        </w:drawing>
+      </w:r>
     </w:p>
     <w:p>
       <w:pPr>
@@ -385,7 +377,7 @@
       <w:r>
         <w:t>Recio García, J. A. (2016). HTML5, CSS3 y JQuery: curso práctico. RA-MA Editorial. (Pág. 52 a 142) Recuperado de </w:t>
       </w:r>
-      <w:hyperlink r:id="rId4" w:history="1">
+      <w:hyperlink r:id="rId5" w:history="1">
         <w:r>
           <w:t>https://elibro-net.bibliotecavirtual.unad.edu.co/es/ereader/unad/106494?page=52</w:t>
         </w:r>

</xml_diff>